<commit_message>
feat: Updated PROG2113 Module 3 templates
</commit_message>
<xml_diff>
--- a/Courses/PROG2113 - HTML and CSS/Modules/Module 03 - Configuring Color and Text with CSS/Assignments/A3-2_MC-FTE.docx
+++ b/Courses/PROG2113 - HTML and CSS/Modules/Module 03 - Configuring Color and Text with CSS/Assignments/A3-2_MC-FTE.docx
@@ -49,218 +49,7 @@
         <w:t>Fill in the Missing Code</w:t>
       </w:r>
     </w:p>
-    <w:p>
-      <w:r>
-        <w:rPr>
-          <w:noProof/>
-        </w:rPr>
-        <w:drawing>
-          <wp:inline distT="0" distB="0" distL="0" distR="0" wp14:anchorId="13C6B836" wp14:editId="4995B586">
-            <wp:extent cx="4953000" cy="1819275"/>
-            <wp:effectExtent l="0" t="0" r="0" b="9525"/>
-            <wp:docPr id="1" name="Picture 1"/>
-            <wp:cNvGraphicFramePr>
-              <a:graphicFrameLocks xmlns:a="http://schemas.openxmlformats.org/drawingml/2006/main" noChangeAspect="1"/>
-            </wp:cNvGraphicFramePr>
-            <a:graphic xmlns:a="http://schemas.openxmlformats.org/drawingml/2006/main">
-              <a:graphicData uri="http://schemas.openxmlformats.org/drawingml/2006/picture">
-                <pic:pic xmlns:pic="http://schemas.openxmlformats.org/drawingml/2006/picture">
-                  <pic:nvPicPr>
-                    <pic:cNvPr id="1" name=""/>
-                    <pic:cNvPicPr/>
-                  </pic:nvPicPr>
-                  <pic:blipFill>
-                    <a:blip r:embed="rId4"/>
-                    <a:stretch>
-                      <a:fillRect/>
-                    </a:stretch>
-                  </pic:blipFill>
-                  <pic:spPr>
-                    <a:xfrm>
-                      <a:off x="0" y="0"/>
-                      <a:ext cx="4953000" cy="1819275"/>
-                    </a:xfrm>
-                    <a:prstGeom prst="rect">
-                      <a:avLst/>
-                    </a:prstGeom>
-                  </pic:spPr>
-                </pic:pic>
-              </a:graphicData>
-            </a:graphic>
-          </wp:inline>
-        </w:drawing>
-      </w:r>
-    </w:p>
-    <w:p>
-      <w:r>
-        <w:t>&lt;!DOCTYPE html&gt;</w:t>
-      </w:r>
-    </w:p>
-    <w:p>
-      <w:r>
-        <w:t>&lt;html lang="en"&gt;</w:t>
-      </w:r>
-    </w:p>
-    <w:p>
-      <w:r>
-        <w:t>&lt;head&gt;</w:t>
-      </w:r>
-    </w:p>
-    <w:p>
-      <w:r>
-        <w:t xml:space="preserve">  &lt;title&gt;Door County Wild Flowers&lt;/title&gt;</w:t>
-      </w:r>
-    </w:p>
-    <w:p>
-      <w:r>
-        <w:t xml:space="preserve">  &lt;meta charset="utf-8"&gt;</w:t>
-      </w:r>
-    </w:p>
-    <w:p>
-      <w:r>
-        <w:t>&lt;/head&gt;</w:t>
-      </w:r>
-    </w:p>
-    <w:p>
-      <w:r>
-        <w:t>&lt;body&gt;</w:t>
-      </w:r>
-    </w:p>
-    <w:p>
-      <w:r>
-        <w:t xml:space="preserve">  &lt;header&gt;</w:t>
-      </w:r>
-      <w:r>
-        <w:rPr>
-          <w:color w:val="FF0000"/>
-        </w:rPr>
-        <w:t>&lt;h1&gt;</w:t>
-      </w:r>
-      <w:r>
-        <w:t>Door County Wild Flowers</w:t>
-      </w:r>
-      <w:r>
-        <w:rPr>
-          <w:color w:val="FF0000"/>
-        </w:rPr>
-        <w:t>&lt;/h1&gt;</w:t>
-      </w:r>
-      <w:r>
-        <w:t>&lt;/header&gt;</w:t>
-      </w:r>
-    </w:p>
-    <w:p>
-      <w:r>
-        <w:t xml:space="preserve">  &lt;main&gt;</w:t>
-      </w:r>
-    </w:p>
-    <w:p>
-      <w:r>
-        <w:t xml:space="preserve">  &lt;d1&gt;</w:t>
-      </w:r>
-    </w:p>
-    <w:p>
-      <w:r>
-        <w:t xml:space="preserve">    &lt;dt&gt;Trillium</w:t>
-      </w:r>
-      <w:r>
-        <w:rPr>
-          <w:color w:val="FF0000"/>
-        </w:rPr>
-        <w:t>&lt;/dt&gt;</w:t>
-      </w:r>
-    </w:p>
-    <w:p>
-      <w:r>
-        <w:t xml:space="preserve">      </w:t>
-      </w:r>
-      <w:r>
-        <w:rPr>
-          <w:color w:val="FF0000"/>
-        </w:rPr>
-        <w:t>&lt;dd&gt;</w:t>
-      </w:r>
-      <w:r>
-        <w:t>This white flower blooms from April through June in</w:t>
-      </w:r>
-    </w:p>
-    <w:p>
-      <w:r>
-        <w:t xml:space="preserve">        wooded areas.</w:t>
-      </w:r>
-      <w:r>
-        <w:rPr>
-          <w:color w:val="FF0000"/>
-        </w:rPr>
-        <w:t>&lt;/dd&gt;</w:t>
-      </w:r>
-    </w:p>
-    <w:p>
-      <w:r>
-        <w:t xml:space="preserve">    </w:t>
-      </w:r>
-      <w:r>
-        <w:rPr>
-          <w:color w:val="FF0000"/>
-        </w:rPr>
-        <w:t>&lt;dt&gt;</w:t>
-      </w:r>
-      <w:r>
-        <w:t>Lady Slipper</w:t>
-      </w:r>
-      <w:r>
-        <w:rPr>
-          <w:color w:val="FF0000"/>
-        </w:rPr>
-        <w:t>&lt;/dt&gt;</w:t>
-      </w:r>
-    </w:p>
-    <w:p>
-      <w:r>
-        <w:t xml:space="preserve">      </w:t>
-      </w:r>
-      <w:r>
-        <w:rPr>
-          <w:color w:val="FF0000"/>
-        </w:rPr>
-        <w:t>&lt;dd&gt;</w:t>
-      </w:r>
-      <w:r>
-        <w:t>This yellow orchid blooms in June in wooded areas.</w:t>
-      </w:r>
-      <w:r>
-        <w:rPr>
-          <w:color w:val="FF0000"/>
-        </w:rPr>
-        <w:t>&lt;/dd&gt;</w:t>
-      </w:r>
-    </w:p>
-    <w:p>
-      <w:r>
-        <w:t xml:space="preserve">  </w:t>
-      </w:r>
-      <w:r>
-        <w:rPr>
-          <w:color w:val="FF0000"/>
-        </w:rPr>
-        <w:t>&lt;/d1&gt;</w:t>
-      </w:r>
-    </w:p>
-    <w:p>
-      <w:r>
-        <w:t xml:space="preserve">  &lt;/main&gt;</w:t>
-      </w:r>
-    </w:p>
-    <w:p>
-      <w:r>
-        <w:t>&lt;/body&gt;</w:t>
-      </w:r>
-    </w:p>
-    <w:p>
-      <w:r>
-        <w:t>&lt;/html&gt;</w:t>
-      </w:r>
-    </w:p>
+    <w:p/>
     <w:p/>
     <w:p/>
     <w:p/>
@@ -281,7 +70,6 @@
           <w:sz w:val="24"/>
           <w:szCs w:val="24"/>
         </w:rPr>
-        <w:lastRenderedPageBreak/>
         <w:t>Fi</w:t>
       </w:r>
       <w:r>
@@ -322,46 +110,6 @@
           <w:szCs w:val="24"/>
         </w:rPr>
       </w:pPr>
-      <w:r>
-        <w:rPr>
-          <w:noProof/>
-        </w:rPr>
-        <w:drawing>
-          <wp:inline distT="0" distB="0" distL="0" distR="0" wp14:anchorId="379B0E5F" wp14:editId="528317AB">
-            <wp:extent cx="4743450" cy="1247775"/>
-            <wp:effectExtent l="0" t="0" r="0" b="9525"/>
-            <wp:docPr id="21" name="Picture 21"/>
-            <wp:cNvGraphicFramePr>
-              <a:graphicFrameLocks xmlns:a="http://schemas.openxmlformats.org/drawingml/2006/main" noChangeAspect="1"/>
-            </wp:cNvGraphicFramePr>
-            <a:graphic xmlns:a="http://schemas.openxmlformats.org/drawingml/2006/main">
-              <a:graphicData uri="http://schemas.openxmlformats.org/drawingml/2006/picture">
-                <pic:pic xmlns:pic="http://schemas.openxmlformats.org/drawingml/2006/picture">
-                  <pic:nvPicPr>
-                    <pic:cNvPr id="1" name=""/>
-                    <pic:cNvPicPr/>
-                  </pic:nvPicPr>
-                  <pic:blipFill>
-                    <a:blip r:embed="rId5"/>
-                    <a:stretch>
-                      <a:fillRect/>
-                    </a:stretch>
-                  </pic:blipFill>
-                  <pic:spPr>
-                    <a:xfrm>
-                      <a:off x="0" y="0"/>
-                      <a:ext cx="4743450" cy="1247775"/>
-                    </a:xfrm>
-                    <a:prstGeom prst="rect">
-                      <a:avLst/>
-                    </a:prstGeom>
-                  </pic:spPr>
-                </pic:pic>
-              </a:graphicData>
-            </a:graphic>
-          </wp:inline>
-        </w:drawing>
-      </w:r>
     </w:p>
     <w:p>
       <w:pPr>
@@ -380,244 +128,6 @@
           <w:szCs w:val="24"/>
         </w:rPr>
         <w:t>After:</w:t>
-      </w:r>
-    </w:p>
-    <w:p>
-      <w:pPr>
-        <w:rPr>
-          <w:sz w:val="24"/>
-          <w:szCs w:val="24"/>
-        </w:rPr>
-      </w:pPr>
-      <w:r>
-        <w:rPr>
-          <w:noProof/>
-        </w:rPr>
-        <w:drawing>
-          <wp:inline distT="0" distB="0" distL="0" distR="0" wp14:anchorId="505309A1" wp14:editId="1CA53CA2">
-            <wp:extent cx="2838450" cy="1381125"/>
-            <wp:effectExtent l="0" t="0" r="0" b="9525"/>
-            <wp:docPr id="17" name="Picture 17" descr="Text&#10;&#10;Description automatically generated"/>
-            <wp:cNvGraphicFramePr>
-              <a:graphicFrameLocks xmlns:a="http://schemas.openxmlformats.org/drawingml/2006/main" noChangeAspect="1"/>
-            </wp:cNvGraphicFramePr>
-            <a:graphic xmlns:a="http://schemas.openxmlformats.org/drawingml/2006/main">
-              <a:graphicData uri="http://schemas.openxmlformats.org/drawingml/2006/picture">
-                <pic:pic xmlns:pic="http://schemas.openxmlformats.org/drawingml/2006/picture">
-                  <pic:nvPicPr>
-                    <pic:cNvPr id="17" name="Picture 17" descr="Text&#10;&#10;Description automatically generated"/>
-                    <pic:cNvPicPr/>
-                  </pic:nvPicPr>
-                  <pic:blipFill>
-                    <a:blip r:embed="rId6"/>
-                    <a:stretch>
-                      <a:fillRect/>
-                    </a:stretch>
-                  </pic:blipFill>
-                  <pic:spPr>
-                    <a:xfrm>
-                      <a:off x="0" y="0"/>
-                      <a:ext cx="2838450" cy="1381125"/>
-                    </a:xfrm>
-                    <a:prstGeom prst="rect">
-                      <a:avLst/>
-                    </a:prstGeom>
-                  </pic:spPr>
-                </pic:pic>
-              </a:graphicData>
-            </a:graphic>
-          </wp:inline>
-        </w:drawing>
-      </w:r>
-    </w:p>
-    <w:p>
-      <w:pPr>
-        <w:rPr>
-          <w:sz w:val="24"/>
-          <w:szCs w:val="24"/>
-        </w:rPr>
-      </w:pPr>
-      <w:r>
-        <w:rPr>
-          <w:sz w:val="24"/>
-          <w:szCs w:val="24"/>
-        </w:rPr>
-        <w:t>&lt;!DOCTYPE html&gt;</w:t>
-      </w:r>
-    </w:p>
-    <w:p>
-      <w:pPr>
-        <w:rPr>
-          <w:sz w:val="24"/>
-          <w:szCs w:val="24"/>
-        </w:rPr>
-      </w:pPr>
-      <w:r>
-        <w:rPr>
-          <w:sz w:val="24"/>
-          <w:szCs w:val="24"/>
-        </w:rPr>
-        <w:t>&lt;html lang="en"&gt;</w:t>
-      </w:r>
-    </w:p>
-    <w:p>
-      <w:pPr>
-        <w:rPr>
-          <w:sz w:val="24"/>
-          <w:szCs w:val="24"/>
-        </w:rPr>
-      </w:pPr>
-      <w:r>
-        <w:rPr>
-          <w:sz w:val="24"/>
-          <w:szCs w:val="24"/>
-        </w:rPr>
-        <w:t>&lt;head&gt;</w:t>
-      </w:r>
-    </w:p>
-    <w:p>
-      <w:pPr>
-        <w:rPr>
-          <w:sz w:val="24"/>
-          <w:szCs w:val="24"/>
-        </w:rPr>
-      </w:pPr>
-      <w:r>
-        <w:rPr>
-          <w:sz w:val="24"/>
-          <w:szCs w:val="24"/>
-        </w:rPr>
-        <w:t xml:space="preserve">  &lt;title&gt;Find the Error&lt;/title&gt;</w:t>
-      </w:r>
-    </w:p>
-    <w:p>
-      <w:pPr>
-        <w:rPr>
-          <w:sz w:val="24"/>
-          <w:szCs w:val="24"/>
-        </w:rPr>
-      </w:pPr>
-      <w:r>
-        <w:rPr>
-          <w:sz w:val="24"/>
-          <w:szCs w:val="24"/>
-        </w:rPr>
-        <w:t xml:space="preserve">  &lt;meta charset="utf-8"&gt;</w:t>
-      </w:r>
-    </w:p>
-    <w:p>
-      <w:pPr>
-        <w:rPr>
-          <w:sz w:val="24"/>
-          <w:szCs w:val="24"/>
-        </w:rPr>
-      </w:pPr>
-      <w:r>
-        <w:rPr>
-          <w:sz w:val="24"/>
-          <w:szCs w:val="24"/>
-        </w:rPr>
-        <w:t>&lt;/head&gt;</w:t>
-      </w:r>
-    </w:p>
-    <w:p>
-      <w:pPr>
-        <w:rPr>
-          <w:sz w:val="24"/>
-          <w:szCs w:val="24"/>
-        </w:rPr>
-      </w:pPr>
-      <w:r>
-        <w:rPr>
-          <w:sz w:val="24"/>
-          <w:szCs w:val="24"/>
-        </w:rPr>
-        <w:t>&lt;body&gt;</w:t>
-      </w:r>
-    </w:p>
-    <w:p>
-      <w:pPr>
-        <w:rPr>
-          <w:color w:val="FF0000"/>
-          <w:sz w:val="24"/>
-          <w:szCs w:val="24"/>
-        </w:rPr>
-      </w:pPr>
-      <w:r>
-        <w:rPr>
-          <w:sz w:val="24"/>
-          <w:szCs w:val="24"/>
-        </w:rPr>
-        <w:t xml:space="preserve">  &lt;h1&gt;My Web Page</w:t>
-      </w:r>
-      <w:r>
-        <w:rPr>
-          <w:color w:val="FF0000"/>
-          <w:sz w:val="24"/>
-          <w:szCs w:val="24"/>
-        </w:rPr>
-        <w:t>&lt;/h1&gt;</w:t>
-      </w:r>
-    </w:p>
-    <w:p>
-      <w:pPr>
-        <w:rPr>
-          <w:sz w:val="24"/>
-          <w:szCs w:val="24"/>
-        </w:rPr>
-      </w:pPr>
-      <w:r>
-        <w:rPr>
-          <w:color w:val="FF0000"/>
-          <w:sz w:val="24"/>
-          <w:szCs w:val="24"/>
-        </w:rPr>
-        <w:t>&lt;!-- All the paragraph displays in large and bold font typeface because the &lt;/h1&gt; closing tag was missing the forward-slash. --&gt;</w:t>
-      </w:r>
-    </w:p>
-    <w:p>
-      <w:pPr>
-        <w:rPr>
-          <w:sz w:val="24"/>
-          <w:szCs w:val="24"/>
-        </w:rPr>
-      </w:pPr>
-      <w:r>
-        <w:rPr>
-          <w:sz w:val="24"/>
-          <w:szCs w:val="24"/>
-        </w:rPr>
-        <w:t xml:space="preserve">  &lt;p&gt;This is a sentence on my web page.&lt;/p&gt;</w:t>
-      </w:r>
-    </w:p>
-    <w:p>
-      <w:pPr>
-        <w:rPr>
-          <w:sz w:val="24"/>
-          <w:szCs w:val="24"/>
-        </w:rPr>
-      </w:pPr>
-      <w:r>
-        <w:rPr>
-          <w:sz w:val="24"/>
-          <w:szCs w:val="24"/>
-        </w:rPr>
-        <w:t>&lt;/body&gt;</w:t>
-      </w:r>
-    </w:p>
-    <w:p>
-      <w:pPr>
-        <w:rPr>
-          <w:sz w:val="24"/>
-          <w:szCs w:val="24"/>
-        </w:rPr>
-      </w:pPr>
-      <w:r>
-        <w:rPr>
-          <w:sz w:val="24"/>
-          <w:szCs w:val="24"/>
-        </w:rPr>
-        <w:t>&lt;/html&gt;</w:t>
       </w:r>
     </w:p>
     <w:sectPr>

</xml_diff>

<commit_message>
feat: Completed and submitted PROG2113 Module 3
</commit_message>
<xml_diff>
--- a/Courses/PROG2113 - HTML and CSS/Modules/Module 03 - Configuring Color and Text with CSS/Assignments/A3-2_MC-FTE.docx
+++ b/Courses/PROG2113 - HTML and CSS/Modules/Module 03 - Configuring Color and Text with CSS/Assignments/A3-2_MC-FTE.docx
@@ -49,10 +49,198 @@
         <w:t>Fill in the Missing Code</w:t>
       </w:r>
     </w:p>
-    <w:p/>
-    <w:p/>
-    <w:p/>
-    <w:p/>
+    <w:p>
+      <w:r>
+        <w:t>&lt;!DOCTYPE html&gt;</w:t>
+      </w:r>
+    </w:p>
+    <w:p>
+      <w:r>
+        <w:t>&lt;html lang="en"&gt;</w:t>
+      </w:r>
+    </w:p>
+    <w:p>
+      <w:r>
+        <w:t>&lt;head&gt;</w:t>
+      </w:r>
+    </w:p>
+    <w:p>
+      <w:r>
+        <w:t>&lt;title&gt;Trillium Media Design&lt;/title&gt;</w:t>
+      </w:r>
+    </w:p>
+    <w:p>
+      <w:r>
+        <w:t>&lt;meta charset="utf-8"&gt;</w:t>
+      </w:r>
+    </w:p>
+    <w:p>
+      <w:r>
+        <w:t>&lt;style&gt;</w:t>
+      </w:r>
+    </w:p>
+    <w:p>
+      <w:r>
+        <w:t xml:space="preserve">    body { background-color: #0066CC;</w:t>
+      </w:r>
+    </w:p>
+    <w:p>
+      <w:r>
+        <w:t xml:space="preserve">      </w:t>
+      </w:r>
+      <w:r>
+        <w:tab/>
+        <w:t xml:space="preserve">  color: </w:t>
+      </w:r>
+      <w:r>
+        <w:rPr>
+          <w:color w:val="FF0000"/>
+        </w:rPr>
+        <w:t>#</w:t>
+      </w:r>
+      <w:r>
+        <w:rPr>
+          <w:color w:val="FF0000"/>
+        </w:rPr>
+        <w:t>CCCCCC</w:t>
+      </w:r>
+      <w:r>
+        <w:t>; }</w:t>
+      </w:r>
+    </w:p>
+    <w:p>
+      <w:r>
+        <w:t xml:space="preserve">    header { </w:t>
+      </w:r>
+      <w:r>
+        <w:rPr>
+          <w:color w:val="FF0000"/>
+        </w:rPr>
+        <w:t>font-family: Arial</w:t>
+      </w:r>
+      <w:r>
+        <w:rPr>
+          <w:color w:val="FF0000"/>
+        </w:rPr>
+        <w:t xml:space="preserve">, </w:t>
+      </w:r>
+      <w:r>
+        <w:rPr>
+          <w:color w:val="FF0000"/>
+        </w:rPr>
+        <w:t>sans-serif</w:t>
+      </w:r>
+      <w:r>
+        <w:rPr>
+          <w:color w:val="FF0000"/>
+        </w:rPr>
+        <w:t xml:space="preserve"> </w:t>
+      </w:r>
+      <w:r>
+        <w:t>}</w:t>
+      </w:r>
+    </w:p>
+    <w:p>
+      <w:r>
+        <w:rPr>
+          <w:color w:val="FF0000"/>
+        </w:rPr>
+        <w:t>&lt;/style&gt;</w:t>
+      </w:r>
+    </w:p>
+    <w:p>
+      <w:r>
+        <w:rPr>
+          <w:color w:val="FF0000"/>
+        </w:rPr>
+        <w:t>&lt;/head&gt;</w:t>
+      </w:r>
+    </w:p>
+    <w:p>
+      <w:r>
+        <w:t>&lt;body&gt;</w:t>
+      </w:r>
+    </w:p>
+    <w:p>
+      <w:r>
+        <w:t>&lt;header&gt;&lt;h1&gt;Trillium Media Design&lt;/h1&gt;&lt;/header&gt;</w:t>
+      </w:r>
+    </w:p>
+    <w:p>
+      <w:pPr>
+        <w:ind w:firstLine="720"/>
+      </w:pPr>
+      <w:r>
+        <w:t>&lt;p&gt;Our professional staff takes pride in its working</w:t>
+      </w:r>
+    </w:p>
+    <w:p>
+      <w:r>
+        <w:t>relationship with our clients by offering personalized services</w:t>
+      </w:r>
+    </w:p>
+    <w:p>
+      <w:r>
+        <w:t>that listen to their needs, develop their target areas, and</w:t>
+      </w:r>
+    </w:p>
+    <w:p>
+      <w:r>
+        <w:t>incorporate these items into a website that works.&lt;/p&gt;</w:t>
+      </w:r>
+    </w:p>
+    <w:p>
+      <w:r>
+        <w:t>&lt;/body&gt;</w:t>
+      </w:r>
+    </w:p>
+    <w:p>
+      <w:r>
+        <w:t>&lt;/html&gt;</w:t>
+      </w:r>
+    </w:p>
+    <w:p>
+      <w:r>
+        <w:rPr>
+          <w:noProof/>
+        </w:rPr>
+        <w:drawing>
+          <wp:inline distT="0" distB="0" distL="0" distR="0" wp14:anchorId="5BDE7924" wp14:editId="00DA35F2">
+            <wp:extent cx="4638675" cy="2695575"/>
+            <wp:effectExtent l="0" t="0" r="9525" b="9525"/>
+            <wp:docPr id="1" name="Picture 1" descr="Graphical user interface, text, application&#10;&#10;Description automatically generated"/>
+            <wp:cNvGraphicFramePr>
+              <a:graphicFrameLocks xmlns:a="http://schemas.openxmlformats.org/drawingml/2006/main" noChangeAspect="1"/>
+            </wp:cNvGraphicFramePr>
+            <a:graphic xmlns:a="http://schemas.openxmlformats.org/drawingml/2006/main">
+              <a:graphicData uri="http://schemas.openxmlformats.org/drawingml/2006/picture">
+                <pic:pic xmlns:pic="http://schemas.openxmlformats.org/drawingml/2006/picture">
+                  <pic:nvPicPr>
+                    <pic:cNvPr id="1" name="Picture 1" descr="Graphical user interface, text, application&#10;&#10;Description automatically generated"/>
+                    <pic:cNvPicPr/>
+                  </pic:nvPicPr>
+                  <pic:blipFill>
+                    <a:blip r:embed="rId4"/>
+                    <a:stretch>
+                      <a:fillRect/>
+                    </a:stretch>
+                  </pic:blipFill>
+                  <pic:spPr>
+                    <a:xfrm>
+                      <a:off x="0" y="0"/>
+                      <a:ext cx="4638675" cy="2695575"/>
+                    </a:xfrm>
+                    <a:prstGeom prst="rect">
+                      <a:avLst/>
+                    </a:prstGeom>
+                  </pic:spPr>
+                </pic:pic>
+              </a:graphicData>
+            </a:graphic>
+          </wp:inline>
+        </w:drawing>
+      </w:r>
+    </w:p>
     <w:p/>
     <w:p>
       <w:pPr>
@@ -70,6 +258,7 @@
           <w:sz w:val="24"/>
           <w:szCs w:val="24"/>
         </w:rPr>
+        <w:lastRenderedPageBreak/>
         <w:t>Fi</w:t>
       </w:r>
       <w:r>
@@ -83,6 +272,136 @@
       </w:r>
     </w:p>
     <w:p>
+      <w:r>
+        <w:t>&lt;!DOCTYPE html&gt;</w:t>
+      </w:r>
+    </w:p>
+    <w:p>
+      <w:r>
+        <w:t>&lt;html lang="en"&gt;</w:t>
+      </w:r>
+    </w:p>
+    <w:p>
+      <w:r>
+        <w:t>&lt;head&gt;</w:t>
+      </w:r>
+    </w:p>
+    <w:p>
+      <w:r>
+        <w:t>&lt;title&gt;Trillium Media Design&lt;/title&gt;</w:t>
+      </w:r>
+    </w:p>
+    <w:p>
+      <w:r>
+        <w:t>&lt;meta charset="utf-8"&gt;</w:t>
+      </w:r>
+    </w:p>
+    <w:p>
+      <w:r>
+        <w:t>&lt;style&gt;</w:t>
+      </w:r>
+    </w:p>
+    <w:p>
+      <w:r>
+        <w:t xml:space="preserve"> </w:t>
+      </w:r>
+      <w:r>
+        <w:tab/>
+      </w:r>
+      <w:r>
+        <w:t>body { background-color: #000066;</w:t>
+      </w:r>
+    </w:p>
+    <w:p>
+      <w:pPr>
+        <w:ind w:left="720" w:firstLine="720"/>
+      </w:pPr>
+      <w:r>
+        <w:t>color: #CCCCCC;</w:t>
+      </w:r>
+    </w:p>
+    <w:p>
+      <w:pPr>
+        <w:ind w:left="720" w:firstLine="720"/>
+      </w:pPr>
+      <w:r>
+        <w:t>font-family: Arial,</w:t>
+      </w:r>
+      <w:r>
+        <w:t xml:space="preserve"> </w:t>
+      </w:r>
+      <w:r>
+        <w:t>sans-serif;</w:t>
+      </w:r>
+    </w:p>
+    <w:p>
+      <w:pPr>
+        <w:ind w:left="720" w:firstLine="720"/>
+      </w:pPr>
+      <w:r>
+        <w:t>font-size: 1.2em; }</w:t>
+      </w:r>
+    </w:p>
+    <w:p>
+      <w:pPr>
+        <w:rPr>
+          <w:color w:val="FF0000"/>
+        </w:rPr>
+      </w:pPr>
+      <w:r>
+        <w:rPr>
+          <w:color w:val="FF0000"/>
+        </w:rPr>
+        <w:t>&lt;/style&gt;</w:t>
+      </w:r>
+      <w:r>
+        <w:rPr>
+          <w:color w:val="FF0000"/>
+        </w:rPr>
+        <w:t xml:space="preserve"> &lt;!-- The closing style tag was missing its forward slash  --&gt;</w:t>
+      </w:r>
+    </w:p>
+    <w:p>
+      <w:r>
+        <w:t>&lt;/head&gt;</w:t>
+      </w:r>
+    </w:p>
+    <w:p>
+      <w:r>
+        <w:t>&lt;body&gt;</w:t>
+      </w:r>
+    </w:p>
+    <w:p>
+      <w:r>
+        <w:t>&lt;header&gt;&lt;h1&gt;Trillium Media Design&lt;/h1&gt;&lt;/header&gt;</w:t>
+      </w:r>
+    </w:p>
+    <w:p>
+      <w:r>
+        <w:t xml:space="preserve"> &lt;main&gt;&lt;p&gt;Our professional staff takes pride in its working</w:t>
+      </w:r>
+    </w:p>
+    <w:p>
+      <w:r>
+        <w:t>relationship with our clients by offering personalized services</w:t>
+      </w:r>
+    </w:p>
+    <w:p>
+      <w:r>
+        <w:t>that listen to their needs, develop their target areas, and</w:t>
+      </w:r>
+    </w:p>
+    <w:p>
+      <w:r>
+        <w:t>incorporate these items into a website that works.&lt;/p&gt;&lt;/main&gt;</w:t>
+      </w:r>
+    </w:p>
+    <w:p>
+      <w:r>
+        <w:t>&lt;/body&gt;</w:t>
+      </w:r>
+    </w:p>
+    <w:p>
       <w:pPr>
         <w:rPr>
           <w:b/>
@@ -92,42 +411,57 @@
         </w:rPr>
       </w:pPr>
       <w:r>
+        <w:t>&lt;/html&gt;</w:t>
+      </w:r>
+    </w:p>
+    <w:p>
+      <w:pPr>
         <w:rPr>
           <w:b/>
           <w:bCs/>
           <w:sz w:val="24"/>
           <w:szCs w:val="24"/>
         </w:rPr>
-        <w:t>Before:</w:t>
-      </w:r>
-    </w:p>
-    <w:p>
-      <w:pPr>
-        <w:rPr>
-          <w:b/>
-          <w:bCs/>
-          <w:sz w:val="24"/>
-          <w:szCs w:val="24"/>
-        </w:rPr>
       </w:pPr>
-    </w:p>
-    <w:p>
-      <w:pPr>
-        <w:rPr>
-          <w:b/>
-          <w:bCs/>
-          <w:sz w:val="24"/>
-          <w:szCs w:val="24"/>
-        </w:rPr>
-      </w:pPr>
-      <w:r>
-        <w:rPr>
-          <w:b/>
-          <w:bCs/>
-          <w:sz w:val="24"/>
-          <w:szCs w:val="24"/>
-        </w:rPr>
-        <w:t>After:</w:t>
+      <w:r>
+        <w:rPr>
+          <w:noProof/>
+        </w:rPr>
+        <w:drawing>
+          <wp:inline distT="0" distB="0" distL="0" distR="0" wp14:anchorId="0E1EE556" wp14:editId="5CF5AD5E">
+            <wp:extent cx="4066624" cy="3000375"/>
+            <wp:effectExtent l="0" t="0" r="0" b="0"/>
+            <wp:docPr id="3" name="Picture 3" descr="Graphical user interface, text, application&#10;&#10;Description automatically generated"/>
+            <wp:cNvGraphicFramePr>
+              <a:graphicFrameLocks xmlns:a="http://schemas.openxmlformats.org/drawingml/2006/main" noChangeAspect="1"/>
+            </wp:cNvGraphicFramePr>
+            <a:graphic xmlns:a="http://schemas.openxmlformats.org/drawingml/2006/main">
+              <a:graphicData uri="http://schemas.openxmlformats.org/drawingml/2006/picture">
+                <pic:pic xmlns:pic="http://schemas.openxmlformats.org/drawingml/2006/picture">
+                  <pic:nvPicPr>
+                    <pic:cNvPr id="3" name="Picture 3" descr="Graphical user interface, text, application&#10;&#10;Description automatically generated"/>
+                    <pic:cNvPicPr/>
+                  </pic:nvPicPr>
+                  <pic:blipFill>
+                    <a:blip r:embed="rId5"/>
+                    <a:stretch>
+                      <a:fillRect/>
+                    </a:stretch>
+                  </pic:blipFill>
+                  <pic:spPr>
+                    <a:xfrm>
+                      <a:off x="0" y="0"/>
+                      <a:ext cx="4067199" cy="3000799"/>
+                    </a:xfrm>
+                    <a:prstGeom prst="rect">
+                      <a:avLst/>
+                    </a:prstGeom>
+                  </pic:spPr>
+                </pic:pic>
+              </a:graphicData>
+            </a:graphic>
+          </wp:inline>
+        </w:drawing>
       </w:r>
     </w:p>
     <w:sectPr>

</xml_diff>